<commit_message>
Update to Buchanan project plan
</commit_message>
<xml_diff>
--- a/interns/ProjectPlan_Buchanan_Summer2016.docx
+++ b/interns/ProjectPlan_Buchanan_Summer2016.docx
@@ -231,10 +231,19 @@
       <w:r>
         <w:t xml:space="preserve">A document-oriented database, or document store, is a computer program designed for storing, retrieving, and managing document-oriented information, also known as semi-structured data.</w:t>
       </w:r>
-      <w:r>
-        <w:t xml:space="preserve"> </w:t>
-      </w:r>
-      <w:hyperlink r:id="rId26"/>
+    </w:p>
+    <w:p>
+      <w:pPr>
+        <w:pStyle w:val="BodyText"/>
+      </w:pPr>
+      <w:hyperlink r:id="rId26">
+        <w:r>
+          <w:rPr>
+            <w:rStyle w:val="Hyperlink"/>
+          </w:rPr>
+          <w:t xml:space="preserve">wikipedia</w:t>
+        </w:r>
+      </w:hyperlink>
     </w:p>
     <w:p>
       <w:pPr>
@@ -252,7 +261,19 @@
       <w:r>
         <w:t xml:space="preserve">In computing, a graph database is a database that uses graph structures for semantic queries with nodes, edges and properties to represent and store data. A key concept of the system is the graph (or edge or relationship), which directly relates data items in the store.</w:t>
       </w:r>
-      <w:hyperlink r:id="rId27"/>
+    </w:p>
+    <w:p>
+      <w:pPr>
+        <w:pStyle w:val="BodyText"/>
+      </w:pPr>
+      <w:hyperlink r:id="rId27">
+        <w:r>
+          <w:rPr>
+            <w:rStyle w:val="Hyperlink"/>
+          </w:rPr>
+          <w:t xml:space="preserve">wikipedia</w:t>
+        </w:r>
+      </w:hyperlink>
     </w:p>
     <w:p>
       <w:pPr>
@@ -273,7 +294,14 @@
       <w:r>
         <w:t xml:space="preserve"> </w:t>
       </w:r>
-      <w:hyperlink r:id="rId28"/>
+      <w:hyperlink r:id="rId28">
+        <w:r>
+          <w:rPr>
+            <w:rStyle w:val="Hyperlink"/>
+          </w:rPr>
+          <w:t xml:space="preserve">wikipedia</w:t>
+        </w:r>
+      </w:hyperlink>
     </w:p>
     <w:p>
       <w:pPr>
@@ -291,14 +319,32 @@
       <w:r>
         <w:t xml:space="preserve">JSON is an open-standard format that uses human-readable text to transmit data objects consisting of attribute–value pairs.</w:t>
       </w:r>
-      <w:r>
-        <w:t xml:space="preserve"> </w:t>
-      </w:r>
-      <w:hyperlink r:id="rId29"/>
-      <w:r>
-        <w:t xml:space="preserve"> </w:t>
-      </w:r>
-      <w:hyperlink r:id="rId30"/>
+    </w:p>
+    <w:p>
+      <w:pPr>
+        <w:pStyle w:val="BodyText"/>
+      </w:pPr>
+      <w:hyperlink r:id="rId29">
+        <w:r>
+          <w:rPr>
+            <w:rStyle w:val="Hyperlink"/>
+          </w:rPr>
+          <w:t xml:space="preserve">wikipedia</w:t>
+        </w:r>
+      </w:hyperlink>
+    </w:p>
+    <w:p>
+      <w:pPr>
+        <w:pStyle w:val="BodyText"/>
+      </w:pPr>
+      <w:hyperlink r:id="rId30">
+        <w:r>
+          <w:rPr>
+            <w:rStyle w:val="Hyperlink"/>
+          </w:rPr>
+          <w:t xml:space="preserve">json.org</w:t>
+        </w:r>
+      </w:hyperlink>
     </w:p>
     <w:p>
       <w:pPr>
@@ -316,10 +362,19 @@
       <w:r>
         <w:t xml:space="preserve">Linkurious allows end users to visualize data in graphical databases. Linurious is most commonly linked up with Neo4j.</w:t>
       </w:r>
-      <w:r>
-        <w:t xml:space="preserve"> </w:t>
-      </w:r>
-      <w:hyperlink r:id="rId31"/>
+    </w:p>
+    <w:p>
+      <w:pPr>
+        <w:pStyle w:val="BodyText"/>
+      </w:pPr>
+      <w:hyperlink r:id="rId31">
+        <w:r>
+          <w:rPr>
+            <w:rStyle w:val="Hyperlink"/>
+          </w:rPr>
+          <w:t xml:space="preserve">linkurio</w:t>
+        </w:r>
+      </w:hyperlink>
     </w:p>
     <w:p>
       <w:pPr>
@@ -337,14 +392,32 @@
       <w:r>
         <w:t xml:space="preserve">MongoDB is a free and open-source cross-platform document-oriented database. Classified as a NoSQL database, MongoDB avoids the traditional table-based relational database structure in favor of JSON-like documents with dynamic schemas (MongoDB calls the format BSON), making the integration of data in certain types of applications easier and faster.</w:t>
       </w:r>
-      <w:r>
-        <w:t xml:space="preserve"> </w:t>
-      </w:r>
-      <w:hyperlink r:id="rId32"/>
-      <w:r>
-        <w:t xml:space="preserve"> </w:t>
-      </w:r>
-      <w:hyperlink r:id="rId33"/>
+    </w:p>
+    <w:p>
+      <w:pPr>
+        <w:pStyle w:val="BodyText"/>
+      </w:pPr>
+      <w:hyperlink r:id="rId32">
+        <w:r>
+          <w:rPr>
+            <w:rStyle w:val="Hyperlink"/>
+          </w:rPr>
+          <w:t xml:space="preserve">wikipedia</w:t>
+        </w:r>
+      </w:hyperlink>
+    </w:p>
+    <w:p>
+      <w:pPr>
+        <w:pStyle w:val="BodyText"/>
+      </w:pPr>
+      <w:hyperlink r:id="rId33">
+        <w:r>
+          <w:rPr>
+            <w:rStyle w:val="Hyperlink"/>
+          </w:rPr>
+          <w:t xml:space="preserve">mongodb</w:t>
+        </w:r>
+      </w:hyperlink>
     </w:p>
     <w:p>
       <w:pPr>
@@ -362,14 +435,32 @@
       <w:r>
         <w:t xml:space="preserve">Neo4j is a graph database management system developed by Neo Technology, Inc. Described by its developers as an ACID-compliant transactional database with native graph storage and processing, Neo4j is the most popular graph database according to db-engines.com.</w:t>
       </w:r>
-      <w:r>
-        <w:t xml:space="preserve"> </w:t>
-      </w:r>
-      <w:hyperlink r:id="rId34"/>
-      <w:r>
-        <w:t xml:space="preserve"> </w:t>
-      </w:r>
-      <w:hyperlink r:id="rId35"/>
+    </w:p>
+    <w:p>
+      <w:pPr>
+        <w:pStyle w:val="BodyText"/>
+      </w:pPr>
+      <w:hyperlink r:id="rId34">
+        <w:r>
+          <w:rPr>
+            <w:rStyle w:val="Hyperlink"/>
+          </w:rPr>
+          <w:t xml:space="preserve">wikipedia</w:t>
+        </w:r>
+      </w:hyperlink>
+    </w:p>
+    <w:p>
+      <w:pPr>
+        <w:pStyle w:val="BodyText"/>
+      </w:pPr>
+      <w:hyperlink r:id="rId35">
+        <w:r>
+          <w:rPr>
+            <w:rStyle w:val="Hyperlink"/>
+          </w:rPr>
+          <w:t xml:space="preserve">neo4j</w:t>
+        </w:r>
+      </w:hyperlink>
     </w:p>
     <w:p>
       <w:pPr>
@@ -387,10 +478,19 @@
       <w:r>
         <w:t xml:space="preserve">A NoSQL (originally referring to "non SQL" or "non relational")[1] database provides a mechanism for storage and retrieval of data which is modeled in means other than the tabular relations used in relational databases.</w:t>
       </w:r>
-      <w:r>
-        <w:t xml:space="preserve"> </w:t>
-      </w:r>
-      <w:hyperlink r:id="rId36"/>
+    </w:p>
+    <w:p>
+      <w:pPr>
+        <w:pStyle w:val="BodyText"/>
+      </w:pPr>
+      <w:hyperlink r:id="rId36">
+        <w:r>
+          <w:rPr>
+            <w:rStyle w:val="Hyperlink"/>
+          </w:rPr>
+          <w:t xml:space="preserve">wikpedia</w:t>
+        </w:r>
+      </w:hyperlink>
     </w:p>
     <w:p>
       <w:pPr>
@@ -408,10 +508,19 @@
       <w:r>
         <w:t xml:space="preserve">Web scraping (web harvesting or web data extraction) is a computer software technique of extracting information from websites. This is accomplished by either directly implementing the Hypertext Transfer Protocol (on which the Web is based), or embedding a web browser.</w:t>
       </w:r>
-      <w:r>
-        <w:t xml:space="preserve"> </w:t>
-      </w:r>
-      <w:hyperlink r:id="rId37"/>
+    </w:p>
+    <w:p>
+      <w:pPr>
+        <w:pStyle w:val="BodyText"/>
+      </w:pPr>
+      <w:hyperlink r:id="rId37">
+        <w:r>
+          <w:rPr>
+            <w:rStyle w:val="Hyperlink"/>
+          </w:rPr>
+          <w:t xml:space="preserve">wikipedia</w:t>
+        </w:r>
+      </w:hyperlink>
     </w:p>
     <w:sectPr/>
   </w:body>
@@ -521,7 +630,7 @@
     </w:lvl>
   </w:abstractNum>
   <w:abstractNum w:abstractNumId="990">
-    <w:nsid w:val="4ffed885"/>
+    <w:nsid w:val="2315f88c"/>
     <w:multiLevelType w:val="multilevel"/>
     <w:lvl w:ilvl="0">
       <w:numFmt w:val="bullet"/>
@@ -602,7 +711,7 @@
     </w:lvl>
   </w:abstractNum>
   <w:abstractNum w:abstractNumId="99411">
-    <w:nsid w:val="993f2d4c"/>
+    <w:nsid w:val="87189564"/>
     <w:multiLevelType w:val="multilevel"/>
     <w:lvl w:ilvl="0">
       <w:start w:val="1"/>

</xml_diff>